<commit_message>
refactor code , upodate homework documents all working
</commit_message>
<xml_diff>
--- a/backprop/src/backprop/ECE 592 course work.docx
+++ b/backprop/src/backprop/ECE 592 course work.docx
@@ -433,44 +433,33 @@
     <w:p>
       <w:pPr>
         <w:pStyle w:val="ListParagraph"/>
-      </w:pPr>
-      <w:r>
-        <w:t xml:space="preserve">I perform 15 training sessions and found out that </w:t>
-      </w:r>
-      <w:proofErr w:type="gramStart"/>
-      <w:r>
-        <w:t>On</w:t>
-      </w:r>
-      <w:proofErr w:type="gramEnd"/>
-      <w:r>
-        <w:t xml:space="preserve"> average It </w:t>
-      </w:r>
-      <w:r>
-        <w:t>takes</w:t>
-      </w:r>
-      <w:r>
-        <w:t xml:space="preserve"> </w:t>
-      </w:r>
-      <w:r>
-        <w:t>(6225+6340+3833+4320+5425+3373+4411+5025+3989+7245+4829</w:t>
-      </w:r>
-      <w:r>
-        <w:t>+4214+5122+3694+3977</w:t>
-      </w:r>
-      <w:r>
-        <w:t>)</w:t>
-      </w:r>
-      <w:r>
-        <w:t>/15 = 4801 iterations to reach error less than 0.05</w:t>
-      </w:r>
-    </w:p>
-    <w:p>
-      <w:pPr>
-        <w:pStyle w:val="ListParagraph"/>
-        <w:rPr>
-          <w:i/>
-        </w:rPr>
-      </w:pPr>
+        <w:rPr>
+          <w:i/>
+        </w:rPr>
+      </w:pPr>
+      <w:r>
+        <w:t xml:space="preserve">I ran a total of 100 training sessions and find out the average number of iterations needed to reach an error of 0.05 is </w:t>
+      </w:r>
+      <w:r>
+        <w:rPr>
+          <w:rFonts w:ascii="Consolas" w:hAnsi="Consolas" w:cs="Consolas"/>
+          <w:color w:val="000000"/>
+          <w:sz w:val="20"/>
+          <w:szCs w:val="20"/>
+        </w:rPr>
+        <w:t>4331</w:t>
+      </w:r>
+      <w:r>
+        <w:rPr>
+          <w:rFonts w:ascii="Consolas" w:hAnsi="Consolas" w:cs="Consolas"/>
+          <w:color w:val="000000"/>
+          <w:sz w:val="20"/>
+          <w:szCs w:val="20"/>
+        </w:rPr>
+        <w:t>.</w:t>
+      </w:r>
+      <w:bookmarkStart w:id="0" w:name="_GoBack"/>
+      <w:bookmarkEnd w:id="0"/>
     </w:p>
     <w:p>
       <w:pPr>
@@ -522,37 +511,21 @@
     <w:p>
       <w:pPr>
         <w:pStyle w:val="ListParagraph"/>
-        <w:rPr>
-          <w:i/>
-        </w:rPr>
-      </w:pPr>
-    </w:p>
-    <w:p>
-      <w:pPr>
-        <w:pStyle w:val="ListParagraph"/>
-        <w:rPr>
-          <w:i/>
-        </w:rPr>
-      </w:pPr>
-      <w:r>
-        <w:rPr>
-          <w:i/>
-        </w:rPr>
-        <w:t>c) Now set the momentum to 0.9. What does the graph look like now and how fast can 0.05 be reached?</w:t>
-      </w:r>
-    </w:p>
-    <w:p>
-      <w:pPr>
-        <w:pStyle w:val="ListParagraph"/>
-      </w:pPr>
-      <w:r>
-        <w:t xml:space="preserve">Graph for Binary </w:t>
+      </w:pPr>
+      <w:r>
+        <w:t xml:space="preserve">Graph shown </w:t>
       </w:r>
       <w:proofErr w:type="gramStart"/>
       <w:r>
-        <w:t>representations :</w:t>
+        <w:t>below :</w:t>
       </w:r>
       <w:proofErr w:type="gramEnd"/>
+      <w:r>
+        <w:t xml:space="preserve"> for 10</w:t>
+      </w:r>
+      <w:r>
+        <w:t>00 iterations</w:t>
+      </w:r>
     </w:p>
     <w:p>
       <w:pPr>
@@ -561,7 +534,7 @@
       <w:r>
         <w:pict>
           <v:shape id="_x0000_i1026" type="#_x0000_t75" style="width:468pt;height:351pt">
-            <v:imagedata r:id="rId6" o:title="Total_eeror_binary_with_momentum"/>
+            <v:imagedata r:id="rId6" o:title="Bipolar_0.2_b"/>
           </v:shape>
         </w:pict>
       </w:r>
@@ -569,25 +542,268 @@
     <w:p>
       <w:pPr>
         <w:pStyle w:val="ListParagraph"/>
-        <w:rPr>
-          <w:rFonts w:cstheme="minorHAnsi"/>
-          <w:sz w:val="28"/>
-          <w:szCs w:val="28"/>
-        </w:rPr>
-      </w:pPr>
-      <w:r>
-        <w:t xml:space="preserve">I perform 15 training sessions and the average epochs to reach error less than 0.05 </w:t>
+      </w:pPr>
+      <w:r>
+        <w:t xml:space="preserve">I ran a total of 100 training </w:t>
       </w:r>
       <w:proofErr w:type="gramStart"/>
       <w:r>
-        <w:t>is(</w:t>
+        <w:t>sessions ,and</w:t>
       </w:r>
       <w:proofErr w:type="gramEnd"/>
       <w:r>
-        <w:t>585+363+355+411+529+369+529+514+492+550+996+586+446+766+565)/15 = 537 iterations</w:t>
-      </w:r>
-      <w:bookmarkStart w:id="0" w:name="_GoBack"/>
-      <w:bookmarkEnd w:id="0"/>
+        <w:t xml:space="preserve"> find the average number of iterations needed to reach an error of 0.05 is 347.</w:t>
+      </w:r>
+    </w:p>
+    <w:p>
+      <w:pPr>
+        <w:pStyle w:val="ListParagraph"/>
+      </w:pPr>
+    </w:p>
+    <w:p>
+      <w:pPr>
+        <w:pStyle w:val="ListParagraph"/>
+        <w:rPr>
+          <w:i/>
+        </w:rPr>
+      </w:pPr>
+    </w:p>
+    <w:p>
+      <w:pPr>
+        <w:pStyle w:val="ListParagraph"/>
+        <w:rPr>
+          <w:i/>
+        </w:rPr>
+      </w:pPr>
+    </w:p>
+    <w:p>
+      <w:pPr>
+        <w:pStyle w:val="ListParagraph"/>
+        <w:rPr>
+          <w:i/>
+        </w:rPr>
+      </w:pPr>
+    </w:p>
+    <w:p>
+      <w:pPr>
+        <w:pStyle w:val="ListParagraph"/>
+        <w:rPr>
+          <w:i/>
+        </w:rPr>
+      </w:pPr>
+    </w:p>
+    <w:p>
+      <w:pPr>
+        <w:pStyle w:val="ListParagraph"/>
+        <w:rPr>
+          <w:i/>
+        </w:rPr>
+      </w:pPr>
+    </w:p>
+    <w:p>
+      <w:pPr>
+        <w:pStyle w:val="ListParagraph"/>
+        <w:rPr>
+          <w:i/>
+        </w:rPr>
+      </w:pPr>
+    </w:p>
+    <w:p>
+      <w:pPr>
+        <w:pStyle w:val="ListParagraph"/>
+        <w:rPr>
+          <w:i/>
+        </w:rPr>
+      </w:pPr>
+    </w:p>
+    <w:p>
+      <w:pPr>
+        <w:pStyle w:val="ListParagraph"/>
+        <w:rPr>
+          <w:i/>
+        </w:rPr>
+      </w:pPr>
+    </w:p>
+    <w:p>
+      <w:pPr>
+        <w:pStyle w:val="ListParagraph"/>
+        <w:rPr>
+          <w:i/>
+        </w:rPr>
+      </w:pPr>
+    </w:p>
+    <w:p>
+      <w:pPr>
+        <w:pStyle w:val="ListParagraph"/>
+        <w:rPr>
+          <w:i/>
+        </w:rPr>
+      </w:pPr>
+    </w:p>
+    <w:p>
+      <w:pPr>
+        <w:pStyle w:val="ListParagraph"/>
+        <w:rPr>
+          <w:i/>
+        </w:rPr>
+      </w:pPr>
+    </w:p>
+    <w:p>
+      <w:pPr>
+        <w:pStyle w:val="ListParagraph"/>
+        <w:rPr>
+          <w:i/>
+        </w:rPr>
+      </w:pPr>
+    </w:p>
+    <w:p>
+      <w:pPr>
+        <w:pStyle w:val="ListParagraph"/>
+        <w:rPr>
+          <w:i/>
+        </w:rPr>
+      </w:pPr>
+      <w:r>
+        <w:rPr>
+          <w:i/>
+        </w:rPr>
+        <w:lastRenderedPageBreak/>
+        <w:t>c) Now set the momentum to 0.9. What does the graph look like now and how fast can 0.05 be reached?</w:t>
+      </w:r>
+    </w:p>
+    <w:p>
+      <w:pPr>
+        <w:pStyle w:val="ListParagraph"/>
+      </w:pPr>
+    </w:p>
+    <w:p>
+      <w:pPr>
+        <w:pStyle w:val="ListParagraph"/>
+      </w:pPr>
+    </w:p>
+    <w:p>
+      <w:pPr>
+        <w:pStyle w:val="ListParagraph"/>
+      </w:pPr>
+    </w:p>
+    <w:p>
+      <w:pPr>
+        <w:pStyle w:val="ListParagraph"/>
+      </w:pPr>
+      <w:r>
+        <w:t xml:space="preserve">Graph for Binary </w:t>
+      </w:r>
+      <w:proofErr w:type="gramStart"/>
+      <w:r>
+        <w:t>representations</w:t>
+      </w:r>
+      <w:r>
+        <w:t>(</w:t>
+      </w:r>
+      <w:proofErr w:type="gramEnd"/>
+      <w:r>
+        <w:t>900 iterations)</w:t>
+      </w:r>
+      <w:r>
+        <w:t xml:space="preserve"> :</w:t>
+      </w:r>
+      <w:r>
+        <w:pict>
+          <v:shape id="_x0000_i1027" type="#_x0000_t75" style="width:441.75pt;height:331.5pt">
+            <v:imagedata r:id="rId7" o:title="Binary_momentum"/>
+          </v:shape>
+        </w:pict>
+      </w:r>
+    </w:p>
+    <w:p>
+      <w:pPr>
+        <w:pStyle w:val="ListParagraph"/>
+        <w:rPr>
+          <w:rFonts w:cstheme="minorHAnsi"/>
+          <w:color w:val="000000"/>
+          <w:szCs w:val="20"/>
+        </w:rPr>
+      </w:pPr>
+      <w:r>
+        <w:rPr>
+          <w:rFonts w:cstheme="minorHAnsi"/>
+          <w:color w:val="000000"/>
+          <w:szCs w:val="20"/>
+        </w:rPr>
+        <w:t xml:space="preserve">I ran a total of 100 training sessions and the reported </w:t>
+      </w:r>
+      <w:r>
+        <w:rPr>
+          <w:rFonts w:cstheme="minorHAnsi"/>
+          <w:color w:val="000000"/>
+          <w:szCs w:val="20"/>
+        </w:rPr>
+        <w:t>Average number of iterations needed to reach 0.05 error is</w:t>
+      </w:r>
+      <w:r>
+        <w:rPr>
+          <w:rFonts w:cstheme="minorHAnsi"/>
+          <w:color w:val="000000"/>
+          <w:szCs w:val="20"/>
+        </w:rPr>
+        <w:t xml:space="preserve"> </w:t>
+      </w:r>
+      <w:r>
+        <w:rPr>
+          <w:rFonts w:cstheme="minorHAnsi"/>
+          <w:color w:val="000000"/>
+          <w:szCs w:val="20"/>
+        </w:rPr>
+        <w:t>333</w:t>
+      </w:r>
+    </w:p>
+    <w:p>
+      <w:pPr>
+        <w:pStyle w:val="ListParagraph"/>
+        <w:rPr>
+          <w:rFonts w:cstheme="minorHAnsi"/>
+          <w:sz w:val="24"/>
+        </w:rPr>
+      </w:pPr>
+      <w:r>
+        <w:lastRenderedPageBreak/>
+        <w:t xml:space="preserve">Graph for bipolar </w:t>
+      </w:r>
+      <w:proofErr w:type="gramStart"/>
+      <w:r>
+        <w:t>representation</w:t>
+      </w:r>
+      <w:r>
+        <w:t>(</w:t>
+      </w:r>
+      <w:proofErr w:type="gramEnd"/>
+      <w:r>
+        <w:t>500 iterations)</w:t>
+      </w:r>
+      <w:r>
+        <w:t xml:space="preserve"> :</w:t>
+      </w:r>
+      <w:r>
+        <w:pict>
+          <v:shape id="_x0000_i1028" type="#_x0000_t75" style="width:393.75pt;height:295.5pt">
+            <v:imagedata r:id="rId8" o:title="bipolar_momentum"/>
+          </v:shape>
+        </w:pict>
+      </w:r>
+    </w:p>
+    <w:p>
+      <w:pPr>
+        <w:pStyle w:val="ListParagraph"/>
+        <w:rPr>
+          <w:rFonts w:cstheme="minorHAnsi"/>
+        </w:rPr>
+      </w:pPr>
+      <w:r>
+        <w:rPr>
+          <w:rFonts w:cstheme="minorHAnsi"/>
+        </w:rPr>
+        <w:t>I ran a total of 100 training sessions and the reported average number of iterations needed to reach an error of 0.05 is 52.</w:t>
+      </w:r>
     </w:p>
     <w:sectPr>
       <w:pgSz w:w="12240" w:h="15840"/>

</xml_diff>